<commit_message>
maj doc + new powerpoint
</commit_message>
<xml_diff>
--- a/documentation/Cahier de charge.docx
+++ b/documentation/Cahier de charge.docx
@@ -929,7 +929,7 @@
             <v:path o:extrusionok="f" gradientshapeok="t" o:connecttype="rect"/>
             <o:lock v:ext="edit" aspectratio="t"/>
           </v:shapetype>
-          <v:shape id="_x0000_i1025" type="#_x0000_t75" style="width:451.4pt;height:475.2pt">
+          <v:shape id="_x0000_i1025" type="#_x0000_t75" style="width:451.5pt;height:475.5pt">
             <v:imagedata r:id="rId7" o:title="useCaseReal"/>
           </v:shape>
         </w:pict>
@@ -994,6 +994,7 @@
           <w:noProof/>
           <w:sz w:val="40"/>
           <w:szCs w:val="40"/>
+          <w:lang w:val="fr-FR"/>
         </w:rPr>
         <w:drawing>
           <wp:anchor distT="0" distB="0" distL="114300" distR="114300" simplePos="0" relativeHeight="251661312" behindDoc="0" locked="0" layoutInCell="1" allowOverlap="1" wp14:anchorId="0FDF11F2" wp14:editId="7BC02F67">
@@ -1349,6 +1350,7 @@
       <w:r>
         <w:rPr>
           <w:noProof/>
+          <w:lang w:val="fr-FR"/>
         </w:rPr>
         <w:lastRenderedPageBreak/>
         <w:drawing>
@@ -1673,19 +1675,11 @@
           <w:u w:val="single"/>
         </w:rPr>
       </w:pPr>
-      <w:proofErr w:type="spellStart"/>
       <w:r>
         <w:rPr>
           <w:u w:val="single"/>
         </w:rPr>
-        <w:t>Pré-conditions</w:t>
-      </w:r>
-      <w:proofErr w:type="spellEnd"/>
-      <w:r>
-        <w:rPr>
-          <w:u w:val="single"/>
-        </w:rPr>
-        <w:t xml:space="preserve"> : </w:t>
+        <w:t xml:space="preserve">Pré-conditions : </w:t>
       </w:r>
     </w:p>
     <w:p/>
@@ -3034,6 +3028,254 @@
     </w:p>
     <w:p>
       <w:pPr>
+        <w:rPr>
+          <w:sz w:val="26"/>
+          <w:szCs w:val="26"/>
+        </w:rPr>
+      </w:pPr>
+    </w:p>
+    <w:p>
+      <w:pPr>
+        <w:rPr>
+          <w:sz w:val="26"/>
+          <w:szCs w:val="26"/>
+        </w:rPr>
+      </w:pPr>
+    </w:p>
+    <w:p>
+      <w:pPr>
+        <w:rPr>
+          <w:sz w:val="26"/>
+          <w:szCs w:val="26"/>
+        </w:rPr>
+      </w:pPr>
+    </w:p>
+    <w:p>
+      <w:pPr>
+        <w:rPr>
+          <w:sz w:val="26"/>
+          <w:szCs w:val="26"/>
+        </w:rPr>
+      </w:pPr>
+    </w:p>
+    <w:p>
+      <w:pPr>
+        <w:rPr>
+          <w:sz w:val="26"/>
+          <w:szCs w:val="26"/>
+        </w:rPr>
+      </w:pPr>
+    </w:p>
+    <w:p>
+      <w:pPr>
+        <w:rPr>
+          <w:sz w:val="26"/>
+          <w:szCs w:val="26"/>
+        </w:rPr>
+      </w:pPr>
+    </w:p>
+    <w:p>
+      <w:pPr>
+        <w:rPr>
+          <w:sz w:val="26"/>
+          <w:szCs w:val="26"/>
+        </w:rPr>
+      </w:pPr>
+    </w:p>
+    <w:p>
+      <w:pPr>
+        <w:rPr>
+          <w:sz w:val="26"/>
+          <w:szCs w:val="26"/>
+        </w:rPr>
+      </w:pPr>
+    </w:p>
+    <w:p>
+      <w:pPr>
+        <w:rPr>
+          <w:sz w:val="26"/>
+          <w:szCs w:val="26"/>
+        </w:rPr>
+      </w:pPr>
+    </w:p>
+    <w:p>
+      <w:pPr>
+        <w:rPr>
+          <w:sz w:val="26"/>
+          <w:szCs w:val="26"/>
+        </w:rPr>
+      </w:pPr>
+    </w:p>
+    <w:p>
+      <w:pPr>
+        <w:rPr>
+          <w:sz w:val="26"/>
+          <w:szCs w:val="26"/>
+        </w:rPr>
+      </w:pPr>
+    </w:p>
+    <w:p>
+      <w:pPr>
+        <w:rPr>
+          <w:sz w:val="26"/>
+          <w:szCs w:val="26"/>
+        </w:rPr>
+      </w:pPr>
+    </w:p>
+    <w:p>
+      <w:pPr>
+        <w:rPr>
+          <w:sz w:val="26"/>
+          <w:szCs w:val="26"/>
+        </w:rPr>
+      </w:pPr>
+    </w:p>
+    <w:p>
+      <w:pPr>
+        <w:rPr>
+          <w:sz w:val="26"/>
+          <w:szCs w:val="26"/>
+        </w:rPr>
+      </w:pPr>
+    </w:p>
+    <w:p>
+      <w:pPr>
+        <w:rPr>
+          <w:sz w:val="26"/>
+          <w:szCs w:val="26"/>
+        </w:rPr>
+      </w:pPr>
+    </w:p>
+    <w:p>
+      <w:pPr>
+        <w:rPr>
+          <w:sz w:val="26"/>
+          <w:szCs w:val="26"/>
+        </w:rPr>
+      </w:pPr>
+    </w:p>
+    <w:p>
+      <w:pPr>
+        <w:rPr>
+          <w:sz w:val="26"/>
+          <w:szCs w:val="26"/>
+        </w:rPr>
+      </w:pPr>
+    </w:p>
+    <w:p>
+      <w:pPr>
+        <w:rPr>
+          <w:sz w:val="26"/>
+          <w:szCs w:val="26"/>
+        </w:rPr>
+      </w:pPr>
+    </w:p>
+    <w:p>
+      <w:pPr>
+        <w:rPr>
+          <w:sz w:val="26"/>
+          <w:szCs w:val="26"/>
+        </w:rPr>
+      </w:pPr>
+    </w:p>
+    <w:p>
+      <w:pPr>
+        <w:rPr>
+          <w:sz w:val="26"/>
+          <w:szCs w:val="26"/>
+        </w:rPr>
+      </w:pPr>
+    </w:p>
+    <w:p>
+      <w:pPr>
+        <w:rPr>
+          <w:sz w:val="26"/>
+          <w:szCs w:val="26"/>
+        </w:rPr>
+      </w:pPr>
+    </w:p>
+    <w:p>
+      <w:pPr>
+        <w:rPr>
+          <w:sz w:val="26"/>
+          <w:szCs w:val="26"/>
+        </w:rPr>
+      </w:pPr>
+    </w:p>
+    <w:p>
+      <w:pPr>
+        <w:rPr>
+          <w:sz w:val="26"/>
+          <w:szCs w:val="26"/>
+        </w:rPr>
+      </w:pPr>
+    </w:p>
+    <w:p>
+      <w:pPr>
+        <w:rPr>
+          <w:sz w:val="26"/>
+          <w:szCs w:val="26"/>
+        </w:rPr>
+      </w:pPr>
+    </w:p>
+    <w:p>
+      <w:pPr>
+        <w:rPr>
+          <w:sz w:val="26"/>
+          <w:szCs w:val="26"/>
+        </w:rPr>
+      </w:pPr>
+    </w:p>
+    <w:p>
+      <w:pPr>
+        <w:rPr>
+          <w:sz w:val="26"/>
+          <w:szCs w:val="26"/>
+        </w:rPr>
+      </w:pPr>
+    </w:p>
+    <w:p>
+      <w:pPr>
+        <w:rPr>
+          <w:sz w:val="26"/>
+          <w:szCs w:val="26"/>
+        </w:rPr>
+      </w:pPr>
+    </w:p>
+    <w:p>
+      <w:pPr>
+        <w:rPr>
+          <w:sz w:val="26"/>
+          <w:szCs w:val="26"/>
+        </w:rPr>
+      </w:pPr>
+    </w:p>
+    <w:p>
+      <w:pPr>
+        <w:rPr>
+          <w:sz w:val="26"/>
+          <w:szCs w:val="26"/>
+        </w:rPr>
+      </w:pPr>
+    </w:p>
+    <w:p>
+      <w:pPr>
+        <w:rPr>
+          <w:sz w:val="26"/>
+          <w:szCs w:val="26"/>
+        </w:rPr>
+      </w:pPr>
+    </w:p>
+    <w:p>
+      <w:pPr>
+        <w:rPr>
+          <w:sz w:val="26"/>
+          <w:szCs w:val="26"/>
+        </w:rPr>
+      </w:pPr>
+    </w:p>
+    <w:p>
+      <w:pPr>
         <w:jc w:val="center"/>
         <w:rPr>
           <w:b/>
@@ -3047,341 +3289,15 @@
           <w:sz w:val="36"/>
           <w:u w:val="single"/>
         </w:rPr>
+        <w:lastRenderedPageBreak/>
         <w:t>Étudiant 1 (Jean Leduc)</w:t>
       </w:r>
     </w:p>
     <w:p>
-      <w:pPr>
-        <w:jc w:val="center"/>
-        <w:rPr>
-          <w:b/>
-          <w:sz w:val="36"/>
-          <w:u w:val="single"/>
-        </w:rPr>
-      </w:pPr>
       <w:r>
         <w:rPr>
           <w:noProof/>
-        </w:rPr>
-        <mc:AlternateContent>
-          <mc:Choice Requires="wps">
-            <w:drawing>
-              <wp:anchor distT="0" distB="0" distL="114300" distR="114300" simplePos="0" relativeHeight="251664384" behindDoc="0" locked="0" layoutInCell="1" allowOverlap="1" wp14:anchorId="2BEA88F8" wp14:editId="5F9558C0">
-                <wp:simplePos x="0" y="0"/>
-                <wp:positionH relativeFrom="column">
-                  <wp:posOffset>-162118</wp:posOffset>
-                </wp:positionH>
-                <wp:positionV relativeFrom="paragraph">
-                  <wp:posOffset>294144</wp:posOffset>
-                </wp:positionV>
-                <wp:extent cx="2128723" cy="570586"/>
-                <wp:effectExtent l="0" t="0" r="24130" b="20320"/>
-                <wp:wrapNone/>
-                <wp:docPr id="319386056" name="Ellipse 319386056"/>
-                <wp:cNvGraphicFramePr/>
-                <a:graphic xmlns:a="http://schemas.openxmlformats.org/drawingml/2006/main">
-                  <a:graphicData uri="http://schemas.microsoft.com/office/word/2010/wordprocessingShape">
-                    <wps:wsp>
-                      <wps:cNvSpPr/>
-                      <wps:spPr>
-                        <a:xfrm>
-                          <a:off x="0" y="0"/>
-                          <a:ext cx="2128723" cy="570586"/>
-                        </a:xfrm>
-                        <a:prstGeom prst="ellipse">
-                          <a:avLst/>
-                        </a:prstGeom>
-                        <a:noFill/>
-                        <a:ln>
-                          <a:solidFill>
-                            <a:schemeClr val="tx1"/>
-                          </a:solidFill>
-                        </a:ln>
-                      </wps:spPr>
-                      <wps:style>
-                        <a:lnRef idx="2">
-                          <a:schemeClr val="accent1">
-                            <a:shade val="50000"/>
-                          </a:schemeClr>
-                        </a:lnRef>
-                        <a:fillRef idx="1">
-                          <a:schemeClr val="accent1"/>
-                        </a:fillRef>
-                        <a:effectRef idx="0">
-                          <a:schemeClr val="accent1"/>
-                        </a:effectRef>
-                        <a:fontRef idx="minor">
-                          <a:schemeClr val="lt1"/>
-                        </a:fontRef>
-                      </wps:style>
-                      <wps:bodyPr rot="0" spcFirstLastPara="0" vertOverflow="overflow" horzOverflow="overflow" vert="horz" wrap="square" lIns="91440" tIns="45720" rIns="91440" bIns="45720" numCol="1" spcCol="0" rtlCol="0" fromWordArt="0" anchor="ctr" anchorCtr="0" forceAA="0" compatLnSpc="1">
-                        <a:prstTxWarp prst="textNoShape">
-                          <a:avLst/>
-                        </a:prstTxWarp>
-                        <a:noAutofit/>
-                      </wps:bodyPr>
-                    </wps:wsp>
-                  </a:graphicData>
-                </a:graphic>
-              </wp:anchor>
-            </w:drawing>
-          </mc:Choice>
-          <mc:Fallback>
-            <w:pict>
-              <v:oval w14:anchorId="5F1FE36E" id="Ellipse 319386056" o:spid="_x0000_s1026" style="position:absolute;margin-left:-12.75pt;margin-top:23.15pt;width:167.6pt;height:44.95pt;z-index:251664384;visibility:visible;mso-wrap-style:square;mso-wrap-distance-left:9pt;mso-wrap-distance-top:0;mso-wrap-distance-right:9pt;mso-wrap-distance-bottom:0;mso-position-horizontal:absolute;mso-position-horizontal-relative:text;mso-position-vertical:absolute;mso-position-vertical-relative:text;v-text-anchor:middle" o:gfxdata="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" filled="f" strokecolor="black [3213]" strokeweight="2pt"/>
-            </w:pict>
-          </mc:Fallback>
-        </mc:AlternateContent>
-      </w:r>
-    </w:p>
-    <w:p/>
-    <w:p>
-      <w:r>
-        <w:rPr>
-          <w:noProof/>
-        </w:rPr>
-        <mc:AlternateContent>
-          <mc:Choice Requires="wps">
-            <w:drawing>
-              <wp:anchor distT="0" distB="0" distL="114300" distR="114300" simplePos="0" relativeHeight="251665408" behindDoc="0" locked="0" layoutInCell="1" allowOverlap="1" wp14:anchorId="7F7AA29A" wp14:editId="1EBCDA85">
-                <wp:simplePos x="0" y="0"/>
-                <wp:positionH relativeFrom="column">
-                  <wp:posOffset>2975914</wp:posOffset>
-                </wp:positionH>
-                <wp:positionV relativeFrom="paragraph">
-                  <wp:posOffset>158750</wp:posOffset>
-                </wp:positionV>
-                <wp:extent cx="1441094" cy="263347"/>
-                <wp:effectExtent l="0" t="0" r="26035" b="22860"/>
-                <wp:wrapNone/>
-                <wp:docPr id="319386057" name="Rectangle 319386057"/>
-                <wp:cNvGraphicFramePr/>
-                <a:graphic xmlns:a="http://schemas.openxmlformats.org/drawingml/2006/main">
-                  <a:graphicData uri="http://schemas.microsoft.com/office/word/2010/wordprocessingShape">
-                    <wps:wsp>
-                      <wps:cNvSpPr/>
-                      <wps:spPr>
-                        <a:xfrm>
-                          <a:off x="0" y="0"/>
-                          <a:ext cx="1441094" cy="263347"/>
-                        </a:xfrm>
-                        <a:prstGeom prst="rect">
-                          <a:avLst/>
-                        </a:prstGeom>
-                        <a:noFill/>
-                        <a:ln>
-                          <a:solidFill>
-                            <a:schemeClr val="tx1"/>
-                          </a:solidFill>
-                        </a:ln>
-                      </wps:spPr>
-                      <wps:style>
-                        <a:lnRef idx="2">
-                          <a:schemeClr val="accent1">
-                            <a:shade val="50000"/>
-                          </a:schemeClr>
-                        </a:lnRef>
-                        <a:fillRef idx="1">
-                          <a:schemeClr val="accent1"/>
-                        </a:fillRef>
-                        <a:effectRef idx="0">
-                          <a:schemeClr val="accent1"/>
-                        </a:effectRef>
-                        <a:fontRef idx="minor">
-                          <a:schemeClr val="lt1"/>
-                        </a:fontRef>
-                      </wps:style>
-                      <wps:bodyPr rot="0" spcFirstLastPara="0" vertOverflow="overflow" horzOverflow="overflow" vert="horz" wrap="square" lIns="91440" tIns="45720" rIns="91440" bIns="45720" numCol="1" spcCol="0" rtlCol="0" fromWordArt="0" anchor="ctr" anchorCtr="0" forceAA="0" compatLnSpc="1">
-                        <a:prstTxWarp prst="textNoShape">
-                          <a:avLst/>
-                        </a:prstTxWarp>
-                        <a:noAutofit/>
-                      </wps:bodyPr>
-                    </wps:wsp>
-                  </a:graphicData>
-                </a:graphic>
-              </wp:anchor>
-            </w:drawing>
-          </mc:Choice>
-          <mc:Fallback>
-            <w:pict>
-              <v:rect w14:anchorId="1C1E53BE" id="Rectangle 319386057" o:spid="_x0000_s1026" style="position:absolute;margin-left:234.3pt;margin-top:12.5pt;width:113.45pt;height:20.75pt;z-index:251665408;visibility:visible;mso-wrap-style:square;mso-wrap-distance-left:9pt;mso-wrap-distance-top:0;mso-wrap-distance-right:9pt;mso-wrap-distance-bottom:0;mso-position-horizontal:absolute;mso-position-horizontal-relative:text;mso-position-vertical:absolute;mso-position-vertical-relative:text;v-text-anchor:middle" o:gfxdata="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" filled="f" strokecolor="black [3213]" strokeweight="2pt"/>
-            </w:pict>
-          </mc:Fallback>
-        </mc:AlternateContent>
-      </w:r>
-      <w:r>
-        <w:t xml:space="preserve">Configurer sa « Light </w:t>
-      </w:r>
-      <w:proofErr w:type="spellStart"/>
-      <w:r>
-        <w:t>board</w:t>
-      </w:r>
-      <w:proofErr w:type="spellEnd"/>
-      <w:r>
-        <w:t> »</w:t>
-      </w:r>
-    </w:p>
-    <w:p>
-      <w:r>
-        <w:t xml:space="preserve">                                                                              Description simplifiée</w:t>
-      </w:r>
-    </w:p>
-    <w:p/>
-    <w:p>
-      <w:pPr>
-        <w:pStyle w:val="Paragraphedeliste"/>
-        <w:numPr>
-          <w:ilvl w:val="0"/>
-          <w:numId w:val="13"/>
-        </w:numPr>
-      </w:pPr>
-      <w:r>
-        <w:t>L’utilisateur</w:t>
-      </w:r>
-      <w:r>
-        <w:t xml:space="preserve"> </w:t>
-      </w:r>
-      <w:r>
-        <w:t xml:space="preserve">se </w:t>
-      </w:r>
-      <w:r>
-        <w:t xml:space="preserve">connecte à l'interface web de la Light </w:t>
-      </w:r>
-      <w:proofErr w:type="spellStart"/>
-      <w:r>
-        <w:t>Board</w:t>
-      </w:r>
-      <w:proofErr w:type="spellEnd"/>
-      <w:r>
-        <w:t xml:space="preserve"> en utilisant un navigateur web sur son ordinateur ou sa tablette.</w:t>
-      </w:r>
-    </w:p>
-    <w:p>
-      <w:pPr>
-        <w:pStyle w:val="Paragraphedeliste"/>
-        <w:numPr>
-          <w:ilvl w:val="0"/>
-          <w:numId w:val="13"/>
-        </w:numPr>
-      </w:pPr>
-      <w:r>
-        <w:t>Une fois connecté, il est dirigé vers la page d'accueil de l'application où il peut voir les différentes options disponibles.</w:t>
-      </w:r>
-      <w:r>
-        <w:t xml:space="preserve">   </w:t>
-      </w:r>
-    </w:p>
-    <w:p>
-      <w:pPr>
-        <w:pStyle w:val="Paragraphedeliste"/>
-        <w:numPr>
-          <w:ilvl w:val="0"/>
-          <w:numId w:val="13"/>
-        </w:numPr>
-      </w:pPr>
-      <w:r>
-        <w:t>L’utilisateur</w:t>
-      </w:r>
-      <w:r>
-        <w:t xml:space="preserve"> sélectionne l'option "Configuration de la Light </w:t>
-      </w:r>
-      <w:proofErr w:type="spellStart"/>
-      <w:r>
-        <w:t>Board</w:t>
-      </w:r>
-      <w:proofErr w:type="spellEnd"/>
-      <w:r>
-        <w:t>" dans le menu principal.</w:t>
-      </w:r>
-    </w:p>
-    <w:p>
-      <w:pPr>
-        <w:pStyle w:val="Paragraphedeliste"/>
-        <w:numPr>
-          <w:ilvl w:val="0"/>
-          <w:numId w:val="13"/>
-        </w:numPr>
-      </w:pPr>
-      <w:r>
-        <w:t xml:space="preserve">Sur la page de configuration, </w:t>
-      </w:r>
-      <w:r>
-        <w:t>l’utilisateur</w:t>
-      </w:r>
-      <w:r>
-        <w:t xml:space="preserve"> peut voir une liste des modules de lumière disponibles avec leurs paramètres actuels.</w:t>
-      </w:r>
-    </w:p>
-    <w:p>
-      <w:pPr>
-        <w:pStyle w:val="Paragraphedeliste"/>
-        <w:numPr>
-          <w:ilvl w:val="0"/>
-          <w:numId w:val="13"/>
-        </w:numPr>
-      </w:pPr>
-      <w:r>
-        <w:t>L’utilisateur</w:t>
-      </w:r>
-      <w:r>
-        <w:t xml:space="preserve"> a la possibilité de modifier les paramètres de chaque module de lumière en utilisant des listes déroulantes ou des champs de texte, selon les instructions fournies.</w:t>
-      </w:r>
-    </w:p>
-    <w:p>
-      <w:pPr>
-        <w:pStyle w:val="Paragraphedeliste"/>
-        <w:numPr>
-          <w:ilvl w:val="0"/>
-          <w:numId w:val="13"/>
-        </w:numPr>
-      </w:pPr>
-      <w:r>
-        <w:t xml:space="preserve">Après avoir effectué les modifications nécessaires, </w:t>
-      </w:r>
-      <w:r>
-        <w:t>l’utilisateur</w:t>
-      </w:r>
-      <w:r>
-        <w:t xml:space="preserve"> peut sauvegarder les changements en appuyant sur un bouton de validation.</w:t>
-      </w:r>
-    </w:p>
-    <w:p>
-      <w:pPr>
-        <w:pStyle w:val="Paragraphedeliste"/>
-        <w:numPr>
-          <w:ilvl w:val="0"/>
-          <w:numId w:val="13"/>
-        </w:numPr>
-      </w:pPr>
-      <w:r>
-        <w:t>Si des erreurs sont détectées dans les paramètres saisis, un message d'erreur s'affiche, indiquant à l'utilisateur de corriger les champs concernés.</w:t>
-      </w:r>
-    </w:p>
-    <w:p>
-      <w:pPr>
-        <w:pStyle w:val="Paragraphedeliste"/>
-        <w:numPr>
-          <w:ilvl w:val="0"/>
-          <w:numId w:val="13"/>
-        </w:numPr>
-      </w:pPr>
-      <w:r>
-        <w:t>L’utilisateur</w:t>
-      </w:r>
-      <w:r>
-        <w:t xml:space="preserve"> peut également ajouter de nouveaux modules de lumière à la configuration en cliquant sur un bouton d'ajout et en saisissant les détails requis.</w:t>
-      </w:r>
-      <w:r>
-        <w:t xml:space="preserve"> </w:t>
-      </w:r>
-    </w:p>
-    <w:p/>
-    <w:p/>
-    <w:p>
-      <w:r>
-        <w:rPr>
-          <w:noProof/>
+          <w:lang w:val="fr-FR"/>
         </w:rPr>
         <mc:AlternateContent>
           <mc:Choice Requires="wps">
@@ -3457,100 +3373,23 @@
     <w:p/>
     <w:p>
       <w:r>
+        <w:t xml:space="preserve">Configurer sa « Light </w:t>
+      </w:r>
+      <w:proofErr w:type="spellStart"/>
+      <w:r>
+        <w:t>board</w:t>
+      </w:r>
+      <w:proofErr w:type="spellEnd"/>
+      <w:r>
+        <w:t> »</w:t>
+      </w:r>
+    </w:p>
+    <w:p/>
+    <w:p>
+      <w:r>
         <w:rPr>
           <w:noProof/>
-        </w:rPr>
-        <mc:AlternateContent>
-          <mc:Choice Requires="wps">
-            <w:drawing>
-              <wp:anchor distT="0" distB="0" distL="114300" distR="114300" simplePos="0" relativeHeight="251667456" behindDoc="0" locked="0" layoutInCell="1" allowOverlap="1" wp14:anchorId="2969E71C" wp14:editId="5ED3EB3F">
-                <wp:simplePos x="0" y="0"/>
-                <wp:positionH relativeFrom="column">
-                  <wp:posOffset>2944909</wp:posOffset>
-                </wp:positionH>
-                <wp:positionV relativeFrom="paragraph">
-                  <wp:posOffset>136332</wp:posOffset>
-                </wp:positionV>
-                <wp:extent cx="1441094" cy="263347"/>
-                <wp:effectExtent l="0" t="0" r="26035" b="22860"/>
-                <wp:wrapNone/>
-                <wp:docPr id="319386059" name="Rectangle 319386059"/>
-                <wp:cNvGraphicFramePr/>
-                <a:graphic xmlns:a="http://schemas.openxmlformats.org/drawingml/2006/main">
-                  <a:graphicData uri="http://schemas.microsoft.com/office/word/2010/wordprocessingShape">
-                    <wps:wsp>
-                      <wps:cNvSpPr/>
-                      <wps:spPr>
-                        <a:xfrm>
-                          <a:off x="0" y="0"/>
-                          <a:ext cx="1441094" cy="263347"/>
-                        </a:xfrm>
-                        <a:prstGeom prst="rect">
-                          <a:avLst/>
-                        </a:prstGeom>
-                        <a:noFill/>
-                        <a:ln>
-                          <a:solidFill>
-                            <a:schemeClr val="tx1"/>
-                          </a:solidFill>
-                        </a:ln>
-                      </wps:spPr>
-                      <wps:style>
-                        <a:lnRef idx="2">
-                          <a:schemeClr val="accent1">
-                            <a:shade val="50000"/>
-                          </a:schemeClr>
-                        </a:lnRef>
-                        <a:fillRef idx="1">
-                          <a:schemeClr val="accent1"/>
-                        </a:fillRef>
-                        <a:effectRef idx="0">
-                          <a:schemeClr val="accent1"/>
-                        </a:effectRef>
-                        <a:fontRef idx="minor">
-                          <a:schemeClr val="lt1"/>
-                        </a:fontRef>
-                      </wps:style>
-                      <wps:bodyPr rot="0" spcFirstLastPara="0" vertOverflow="overflow" horzOverflow="overflow" vert="horz" wrap="square" lIns="91440" tIns="45720" rIns="91440" bIns="45720" numCol="1" spcCol="0" rtlCol="0" fromWordArt="0" anchor="ctr" anchorCtr="0" forceAA="0" compatLnSpc="1">
-                        <a:prstTxWarp prst="textNoShape">
-                          <a:avLst/>
-                        </a:prstTxWarp>
-                        <a:noAutofit/>
-                      </wps:bodyPr>
-                    </wps:wsp>
-                  </a:graphicData>
-                </a:graphic>
-              </wp:anchor>
-            </w:drawing>
-          </mc:Choice>
-          <mc:Fallback>
-            <w:pict>
-              <v:rect w14:anchorId="22A080BE" id="Rectangle 319386059" o:spid="_x0000_s1026" style="position:absolute;margin-left:231.9pt;margin-top:10.75pt;width:113.45pt;height:20.75pt;z-index:251667456;visibility:visible;mso-wrap-style:square;mso-wrap-distance-left:9pt;mso-wrap-distance-top:0;mso-wrap-distance-right:9pt;mso-wrap-distance-bottom:0;mso-position-horizontal:absolute;mso-position-horizontal-relative:text;mso-position-vertical:absolute;mso-position-vertical-relative:text;v-text-anchor:middle" o:gfxdata="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" filled="f" strokecolor="black [3213]" strokeweight="2pt"/>
-            </w:pict>
-          </mc:Fallback>
-        </mc:AlternateContent>
-      </w:r>
-      <w:r>
-        <w:t xml:space="preserve">Configurer sa « Light </w:t>
-      </w:r>
-      <w:proofErr w:type="spellStart"/>
-      <w:r>
-        <w:t>board</w:t>
-      </w:r>
-      <w:proofErr w:type="spellEnd"/>
-      <w:r>
-        <w:t> »</w:t>
-      </w:r>
-    </w:p>
-    <w:p>
-      <w:r>
-        <w:t xml:space="preserve">                                                                              Description détaillée</w:t>
-      </w:r>
-    </w:p>
-    <w:p>
-      <w:r>
-        <w:rPr>
-          <w:noProof/>
+          <w:lang w:val="fr-FR"/>
         </w:rPr>
         <mc:AlternateContent>
           <mc:Choice Requires="wps">
@@ -3625,102 +3464,77 @@
           <w:u w:val="single"/>
         </w:rPr>
       </w:pPr>
-      <w:proofErr w:type="spellStart"/>
       <w:r>
         <w:rPr>
           <w:b/>
           <w:u w:val="single"/>
         </w:rPr>
-        <w:t>Pré-conditions</w:t>
-      </w:r>
-      <w:proofErr w:type="spellEnd"/>
-      <w:r>
+        <w:t>Pré-conditions :</w:t>
+      </w:r>
+    </w:p>
+    <w:p>
+      <w:pPr>
+        <w:pStyle w:val="Paragraphedeliste"/>
+        <w:numPr>
+          <w:ilvl w:val="0"/>
+          <w:numId w:val="15"/>
+        </w:numPr>
+      </w:pPr>
+      <w:r>
+        <w:t>Le système de la Light Board est opérationnel.</w:t>
+      </w:r>
+    </w:p>
+    <w:p>
+      <w:pPr>
+        <w:pStyle w:val="Paragraphedeliste"/>
+        <w:numPr>
+          <w:ilvl w:val="0"/>
+          <w:numId w:val="15"/>
+        </w:numPr>
+      </w:pPr>
+      <w:r>
+        <w:t>L’utilisateur</w:t>
+      </w:r>
+      <w:r>
+        <w:t xml:space="preserve"> de contenu est connecté à l'interface web de la Light Board.</w:t>
+      </w:r>
+    </w:p>
+    <w:p>
+      <w:pPr>
+        <w:pStyle w:val="Paragraphedeliste"/>
+        <w:numPr>
+          <w:ilvl w:val="0"/>
+          <w:numId w:val="15"/>
+        </w:numPr>
+      </w:pPr>
+      <w:r>
+        <w:t>Les modules de lumière sont correctement connectés au système et sont prêts à être configurés.</w:t>
+      </w:r>
+    </w:p>
+    <w:p>
+      <w:pPr>
+        <w:pStyle w:val="Paragraphedeliste"/>
+        <w:numPr>
+          <w:ilvl w:val="0"/>
+          <w:numId w:val="14"/>
+        </w:numPr>
+      </w:pPr>
+      <w:r>
+        <w:t>L’utilisateur</w:t>
+      </w:r>
+      <w:r>
+        <w:t xml:space="preserve"> de contenu a les autorisations nécessaires pour accéder à la fonctionnalité de configuration de la Light Board.</w:t>
+      </w:r>
+    </w:p>
+    <w:p/>
+    <w:p>
+      <w:pPr>
         <w:rPr>
           <w:b/>
           <w:u w:val="single"/>
         </w:rPr>
-        <w:t> :</w:t>
-      </w:r>
-    </w:p>
-    <w:p>
-      <w:pPr>
-        <w:pStyle w:val="Paragraphedeliste"/>
-        <w:numPr>
-          <w:ilvl w:val="0"/>
-          <w:numId w:val="15"/>
-        </w:numPr>
-      </w:pPr>
-      <w:r>
-        <w:t xml:space="preserve">Le système de la Light </w:t>
-      </w:r>
-      <w:proofErr w:type="spellStart"/>
-      <w:r>
-        <w:t>Board</w:t>
-      </w:r>
-      <w:proofErr w:type="spellEnd"/>
-      <w:r>
-        <w:t xml:space="preserve"> est opérationnel.</w:t>
-      </w:r>
-    </w:p>
-    <w:p>
-      <w:pPr>
-        <w:pStyle w:val="Paragraphedeliste"/>
-        <w:numPr>
-          <w:ilvl w:val="0"/>
-          <w:numId w:val="15"/>
-        </w:numPr>
-      </w:pPr>
-      <w:r>
-        <w:t>L’utilisateur</w:t>
-      </w:r>
-      <w:r>
-        <w:t xml:space="preserve"> de contenu est connecté à l'interface web de la Light </w:t>
-      </w:r>
-      <w:proofErr w:type="spellStart"/>
-      <w:r>
-        <w:t>Board</w:t>
-      </w:r>
-      <w:proofErr w:type="spellEnd"/>
-      <w:r>
-        <w:t>.</w:t>
-      </w:r>
-    </w:p>
-    <w:p>
-      <w:pPr>
-        <w:pStyle w:val="Paragraphedeliste"/>
-        <w:numPr>
-          <w:ilvl w:val="0"/>
-          <w:numId w:val="15"/>
-        </w:numPr>
-      </w:pPr>
-      <w:r>
-        <w:t>Les modules de lumière sont correctement connectés au système et sont prêts à être configurés.</w:t>
-      </w:r>
-    </w:p>
-    <w:p>
-      <w:pPr>
-        <w:pStyle w:val="Paragraphedeliste"/>
-        <w:numPr>
-          <w:ilvl w:val="0"/>
-          <w:numId w:val="14"/>
-        </w:numPr>
-      </w:pPr>
-      <w:r>
-        <w:t>L’utilisateur</w:t>
-      </w:r>
-      <w:r>
-        <w:t xml:space="preserve"> de contenu a les autorisations nécessaires pour accéder à la fonctionnalité de configuration de la Light </w:t>
-      </w:r>
-      <w:proofErr w:type="spellStart"/>
-      <w:r>
-        <w:t>Board</w:t>
-      </w:r>
-      <w:proofErr w:type="spellEnd"/>
-      <w:r>
-        <w:t>.</w:t>
-      </w:r>
-    </w:p>
-    <w:p/>
+      </w:pPr>
+    </w:p>
     <w:p>
       <w:pPr>
         <w:rPr>
@@ -3728,17 +3542,10 @@
           <w:u w:val="single"/>
         </w:rPr>
       </w:pPr>
-    </w:p>
-    <w:p>
-      <w:pPr>
-        <w:rPr>
-          <w:b/>
-          <w:u w:val="single"/>
-        </w:rPr>
-      </w:pPr>
       <w:r>
         <w:rPr>
           <w:noProof/>
+          <w:lang w:val="fr-FR"/>
         </w:rPr>
         <mc:AlternateContent>
           <mc:Choice Requires="wps">
@@ -3837,15 +3644,7 @@
         </w:numPr>
       </w:pPr>
       <w:r>
-        <w:t xml:space="preserve">Les modifications de configuration sont enregistrées avec succès dans le système de la Light </w:t>
-      </w:r>
-      <w:proofErr w:type="spellStart"/>
-      <w:r>
-        <w:t>Board</w:t>
-      </w:r>
-      <w:proofErr w:type="spellEnd"/>
-      <w:r>
-        <w:t>.</w:t>
+        <w:t>Les modifications de configuration sont enregistrées avec succès dans le système de la Light Board.</w:t>
       </w:r>
     </w:p>
     <w:p>
@@ -3877,91 +3676,12 @@
     </w:p>
     <w:p/>
     <w:p>
-      <w:r>
-        <w:rPr>
-          <w:noProof/>
-        </w:rPr>
-        <mc:AlternateContent>
-          <mc:Choice Requires="wps">
-            <w:drawing>
-              <wp:anchor distT="0" distB="0" distL="114300" distR="114300" simplePos="0" relativeHeight="251672576" behindDoc="0" locked="0" layoutInCell="1" allowOverlap="1" wp14:anchorId="14C30D4D" wp14:editId="19E1FEFE">
-                <wp:simplePos x="0" y="0"/>
-                <wp:positionH relativeFrom="column">
-                  <wp:posOffset>3908425</wp:posOffset>
-                </wp:positionH>
-                <wp:positionV relativeFrom="paragraph">
-                  <wp:posOffset>152704</wp:posOffset>
-                </wp:positionV>
-                <wp:extent cx="1337945" cy="255270"/>
-                <wp:effectExtent l="0" t="0" r="14605" b="11430"/>
-                <wp:wrapNone/>
-                <wp:docPr id="9" name="Rectangle 9"/>
-                <wp:cNvGraphicFramePr/>
-                <a:graphic xmlns:a="http://schemas.openxmlformats.org/drawingml/2006/main">
-                  <a:graphicData uri="http://schemas.microsoft.com/office/word/2010/wordprocessingShape">
-                    <wps:wsp>
-                      <wps:cNvSpPr/>
-                      <wps:spPr>
-                        <a:xfrm>
-                          <a:off x="0" y="0"/>
-                          <a:ext cx="1337945" cy="255270"/>
-                        </a:xfrm>
-                        <a:prstGeom prst="rect">
-                          <a:avLst/>
-                        </a:prstGeom>
-                        <a:noFill/>
-                        <a:ln>
-                          <a:solidFill>
-                            <a:schemeClr val="tx1"/>
-                          </a:solidFill>
-                        </a:ln>
-                      </wps:spPr>
-                      <wps:style>
-                        <a:lnRef idx="2">
-                          <a:schemeClr val="accent1">
-                            <a:shade val="50000"/>
-                          </a:schemeClr>
-                        </a:lnRef>
-                        <a:fillRef idx="1">
-                          <a:schemeClr val="accent1"/>
-                        </a:fillRef>
-                        <a:effectRef idx="0">
-                          <a:schemeClr val="accent1"/>
-                        </a:effectRef>
-                        <a:fontRef idx="minor">
-                          <a:schemeClr val="lt1"/>
-                        </a:fontRef>
-                      </wps:style>
-                      <wps:bodyPr rot="0" spcFirstLastPara="0" vertOverflow="overflow" horzOverflow="overflow" vert="horz" wrap="square" lIns="91440" tIns="45720" rIns="91440" bIns="45720" numCol="1" spcCol="0" rtlCol="0" fromWordArt="0" anchor="ctr" anchorCtr="0" forceAA="0" compatLnSpc="1">
-                        <a:prstTxWarp prst="textNoShape">
-                          <a:avLst/>
-                        </a:prstTxWarp>
-                        <a:noAutofit/>
-                      </wps:bodyPr>
-                    </wps:wsp>
-                  </a:graphicData>
-                </a:graphic>
-                <wp14:sizeRelH relativeFrom="margin">
-                  <wp14:pctWidth>0</wp14:pctWidth>
-                </wp14:sizeRelH>
-                <wp14:sizeRelV relativeFrom="margin">
-                  <wp14:pctHeight>0</wp14:pctHeight>
-                </wp14:sizeRelV>
-              </wp:anchor>
-            </w:drawing>
-          </mc:Choice>
-          <mc:Fallback>
-            <w:pict>
-              <v:rect w14:anchorId="5E8E39F9" id="Rectangle 9" o:spid="_x0000_s1026" style="position:absolute;margin-left:307.75pt;margin-top:12pt;width:105.35pt;height:20.1pt;z-index:251672576;visibility:visible;mso-wrap-style:square;mso-width-percent:0;mso-height-percent:0;mso-wrap-distance-left:9pt;mso-wrap-distance-top:0;mso-wrap-distance-right:9pt;mso-wrap-distance-bottom:0;mso-position-horizontal:absolute;mso-position-horizontal-relative:text;mso-position-vertical:absolute;mso-position-vertical-relative:text;mso-width-percent:0;mso-height-percent:0;mso-width-relative:margin;mso-height-relative:margin;v-text-anchor:middle" o:gfxdata="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" filled="f" strokecolor="black [3213]" strokeweight="2pt"/>
-            </w:pict>
-          </mc:Fallback>
-        </mc:AlternateContent>
-      </w:r>
       <w:r>
         <w:rPr>
           <w:noProof/>
           <w:sz w:val="18"/>
           <w:szCs w:val="18"/>
+          <w:lang w:val="fr-FR"/>
         </w:rPr>
         <mc:AlternateContent>
           <mc:Choice Requires="wps">
@@ -4031,7 +3751,7 @@
           </mc:Choice>
           <mc:Fallback>
             <w:pict>
-              <v:rect w14:anchorId="444EB4E9" id="Rectangle 8" o:spid="_x0000_s1026" style="position:absolute;margin-left:181.45pt;margin-top:12pt;width:65.65pt;height:20.7pt;z-index:251671552;visibility:visible;mso-wrap-style:square;mso-width-percent:0;mso-wrap-distance-left:9pt;mso-wrap-distance-top:0;mso-wrap-distance-right:9pt;mso-wrap-distance-bottom:0;mso-position-horizontal:absolute;mso-position-horizontal-relative:text;mso-position-vertical:absolute;mso-position-vertical-relative:text;mso-width-percent:0;mso-width-relative:margin;v-text-anchor:middle" o:gfxdata="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" filled="f" strokecolor="black [3213]" strokeweight="2pt"/>
+              <v:rect w14:anchorId="3C265282" id="Rectangle 8" o:spid="_x0000_s1026" style="position:absolute;margin-left:181.45pt;margin-top:12pt;width:65.65pt;height:20.7pt;z-index:251671552;visibility:visible;mso-wrap-style:square;mso-width-percent:0;mso-wrap-distance-left:9pt;mso-wrap-distance-top:0;mso-wrap-distance-right:9pt;mso-wrap-distance-bottom:0;mso-position-horizontal:absolute;mso-position-horizontal-relative:text;mso-position-vertical:absolute;mso-position-vertical-relative:text;mso-width-percent:0;mso-width-relative:margin;v-text-anchor:middle" o:gfxdata="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" filled="f" strokecolor="black [3213]" strokeweight="2pt"/>
             </w:pict>
           </mc:Fallback>
         </mc:AlternateContent>
@@ -4039,6 +3759,7 @@
       <w:r>
         <w:rPr>
           <w:noProof/>
+          <w:lang w:val="fr-FR"/>
         </w:rPr>
         <mc:AlternateContent>
           <mc:Choice Requires="wps">
@@ -4150,12 +3871,6 @@
       <w:r>
         <w:t xml:space="preserve">     Cas normal</w:t>
       </w:r>
-      <w:r>
-        <w:t xml:space="preserve">          </w:t>
-      </w:r>
-      <w:r>
-        <w:t xml:space="preserve">            Description détaillée</w:t>
-      </w:r>
     </w:p>
     <w:p/>
     <w:p>
@@ -4176,15 +3891,7 @@
         <w:t xml:space="preserve">se </w:t>
       </w:r>
       <w:r>
-        <w:t xml:space="preserve">connecte à l'interface web de la Light </w:t>
-      </w:r>
-      <w:proofErr w:type="spellStart"/>
-      <w:r>
-        <w:t>Board</w:t>
-      </w:r>
-      <w:proofErr w:type="spellEnd"/>
-      <w:r>
-        <w:t xml:space="preserve"> en utilisant un navigateur web sur son ordinateur ou sa tablette.</w:t>
+        <w:t>connecte à l'interface web de la Light Board en utilisant un navigateur web sur son ordinateur ou sa tablette.</w:t>
       </w:r>
     </w:p>
     <w:p>
@@ -4211,15 +3918,7 @@
         <w:t>L’utilisateur</w:t>
       </w:r>
       <w:r>
-        <w:t xml:space="preserve"> sélectionne l'option "Configuration de la Light </w:t>
-      </w:r>
-      <w:proofErr w:type="spellStart"/>
-      <w:r>
-        <w:t>Board</w:t>
-      </w:r>
-      <w:proofErr w:type="spellEnd"/>
-      <w:r>
-        <w:t>" dans le menu principal.</w:t>
+        <w:t xml:space="preserve"> sélectionne l'option "Configuration de la Light Board" dans le menu principal.</w:t>
       </w:r>
     </w:p>
     <w:p>
@@ -4303,6 +4002,10 @@
         <w:t xml:space="preserve"> </w:t>
       </w:r>
     </w:p>
+    <w:p/>
+    <w:p/>
+    <w:p/>
+    <w:p/>
     <w:p/>
     <w:p>
       <w:r>
@@ -4310,7 +4013,9 @@
           <w:noProof/>
           <w:sz w:val="18"/>
           <w:szCs w:val="18"/>
-        </w:rPr>
+          <w:lang w:val="fr-FR"/>
+        </w:rPr>
+        <w:lastRenderedPageBreak/>
         <mc:AlternateContent>
           <mc:Choice Requires="wps">
             <w:drawing>
@@ -4399,6 +4104,7 @@
           <w:noProof/>
           <w:sz w:val="18"/>
           <w:szCs w:val="18"/>
+          <w:lang w:val="fr-FR"/>
         </w:rPr>
         <mc:AlternateContent>
           <mc:Choice Requires="wps">
@@ -4507,15 +4213,7 @@
         <w:t xml:space="preserve"> </w:t>
       </w:r>
       <w:r>
-        <w:t xml:space="preserve">et il décide de fermer la page WEB du Light </w:t>
-      </w:r>
-      <w:proofErr w:type="spellStart"/>
-      <w:r>
-        <w:t>Board</w:t>
-      </w:r>
-      <w:proofErr w:type="spellEnd"/>
-      <w:r>
-        <w:t xml:space="preserve">, </w:t>
+        <w:t xml:space="preserve">et il décide de fermer la page WEB du Light Board, </w:t>
       </w:r>
       <w:r>
         <w:t>les paramètres du module de lumière sont restaurés à leur état précédent.</w:t>
@@ -4531,282 +4229,13 @@
         <w:t>En (8), l’utilisateur doit appuyer sur un bouton pour ajouter un nouveau module de lumière et doit remplir un formulaire à envoyer pour détailler le module.</w:t>
       </w:r>
     </w:p>
-    <w:p>
-      <w:pPr>
-        <w:rPr>
-          <w:b/>
-          <w:sz w:val="36"/>
-          <w:u w:val="single"/>
-        </w:rPr>
-      </w:pPr>
-    </w:p>
-    <w:p>
-      <w:pPr>
-        <w:rPr>
-          <w:b/>
-          <w:sz w:val="36"/>
-          <w:u w:val="single"/>
-        </w:rPr>
-      </w:pPr>
-    </w:p>
-    <w:p>
-      <w:pPr>
-        <w:rPr>
-          <w:b/>
-          <w:sz w:val="36"/>
-          <w:u w:val="single"/>
-        </w:rPr>
-      </w:pPr>
-    </w:p>
-    <w:p>
-      <w:pPr>
-        <w:rPr>
-          <w:b/>
-          <w:sz w:val="36"/>
-          <w:u w:val="single"/>
-        </w:rPr>
-      </w:pPr>
-    </w:p>
-    <w:p>
-      <w:pPr>
-        <w:rPr>
-          <w:b/>
-          <w:sz w:val="36"/>
-          <w:u w:val="single"/>
-        </w:rPr>
-      </w:pPr>
-    </w:p>
-    <w:p>
-      <w:pPr>
-        <w:rPr>
-          <w:b/>
-          <w:sz w:val="36"/>
-          <w:u w:val="single"/>
-        </w:rPr>
-      </w:pPr>
-    </w:p>
-    <w:p>
-      <w:pPr>
-        <w:rPr>
-          <w:b/>
-          <w:sz w:val="36"/>
-          <w:u w:val="single"/>
-        </w:rPr>
-      </w:pPr>
+    <w:p/>
+    <w:p/>
+    <w:p>
       <w:r>
         <w:rPr>
           <w:noProof/>
-        </w:rPr>
-        <w:lastRenderedPageBreak/>
-        <mc:AlternateContent>
-          <mc:Choice Requires="wps">
-            <w:drawing>
-              <wp:anchor distT="0" distB="0" distL="114300" distR="114300" simplePos="0" relativeHeight="251675648" behindDoc="0" locked="0" layoutInCell="1" allowOverlap="1" wp14:anchorId="7BDA0106" wp14:editId="75662BB4">
-                <wp:simplePos x="0" y="0"/>
-                <wp:positionH relativeFrom="column">
-                  <wp:posOffset>-217778</wp:posOffset>
-                </wp:positionH>
-                <wp:positionV relativeFrom="paragraph">
-                  <wp:posOffset>309411</wp:posOffset>
-                </wp:positionV>
-                <wp:extent cx="1492301" cy="570586"/>
-                <wp:effectExtent l="0" t="0" r="12700" b="20320"/>
-                <wp:wrapNone/>
-                <wp:docPr id="11" name="Ellipse 11"/>
-                <wp:cNvGraphicFramePr/>
-                <a:graphic xmlns:a="http://schemas.openxmlformats.org/drawingml/2006/main">
-                  <a:graphicData uri="http://schemas.microsoft.com/office/word/2010/wordprocessingShape">
-                    <wps:wsp>
-                      <wps:cNvSpPr/>
-                      <wps:spPr>
-                        <a:xfrm>
-                          <a:off x="0" y="0"/>
-                          <a:ext cx="1492301" cy="570586"/>
-                        </a:xfrm>
-                        <a:prstGeom prst="ellipse">
-                          <a:avLst/>
-                        </a:prstGeom>
-                        <a:noFill/>
-                        <a:ln>
-                          <a:solidFill>
-                            <a:schemeClr val="tx1"/>
-                          </a:solidFill>
-                        </a:ln>
-                      </wps:spPr>
-                      <wps:style>
-                        <a:lnRef idx="2">
-                          <a:schemeClr val="accent1">
-                            <a:shade val="50000"/>
-                          </a:schemeClr>
-                        </a:lnRef>
-                        <a:fillRef idx="1">
-                          <a:schemeClr val="accent1"/>
-                        </a:fillRef>
-                        <a:effectRef idx="0">
-                          <a:schemeClr val="accent1"/>
-                        </a:effectRef>
-                        <a:fontRef idx="minor">
-                          <a:schemeClr val="lt1"/>
-                        </a:fontRef>
-                      </wps:style>
-                      <wps:bodyPr rot="0" spcFirstLastPara="0" vertOverflow="overflow" horzOverflow="overflow" vert="horz" wrap="square" lIns="91440" tIns="45720" rIns="91440" bIns="45720" numCol="1" spcCol="0" rtlCol="0" fromWordArt="0" anchor="ctr" anchorCtr="0" forceAA="0" compatLnSpc="1">
-                        <a:prstTxWarp prst="textNoShape">
-                          <a:avLst/>
-                        </a:prstTxWarp>
-                        <a:noAutofit/>
-                      </wps:bodyPr>
-                    </wps:wsp>
-                  </a:graphicData>
-                </a:graphic>
-                <wp14:sizeRelH relativeFrom="margin">
-                  <wp14:pctWidth>0</wp14:pctWidth>
-                </wp14:sizeRelH>
-              </wp:anchor>
-            </w:drawing>
-          </mc:Choice>
-          <mc:Fallback>
-            <w:pict>
-              <v:oval w14:anchorId="61952269" id="Ellipse 11" o:spid="_x0000_s1026" style="position:absolute;margin-left:-17.15pt;margin-top:24.35pt;width:117.5pt;height:44.95pt;z-index:251675648;visibility:visible;mso-wrap-style:square;mso-width-percent:0;mso-wrap-distance-left:9pt;mso-wrap-distance-top:0;mso-wrap-distance-right:9pt;mso-wrap-distance-bottom:0;mso-position-horizontal:absolute;mso-position-horizontal-relative:text;mso-position-vertical:absolute;mso-position-vertical-relative:text;mso-width-percent:0;mso-width-relative:margin;v-text-anchor:middle" o:gfxdata="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" filled="f" strokecolor="black [3213]" strokeweight="2pt"/>
-            </w:pict>
-          </mc:Fallback>
-        </mc:AlternateContent>
-      </w:r>
-    </w:p>
-    <w:p/>
-    <w:p>
-      <w:r>
-        <w:rPr>
-          <w:noProof/>
-        </w:rPr>
-        <mc:AlternateContent>
-          <mc:Choice Requires="wps">
-            <w:drawing>
-              <wp:anchor distT="0" distB="0" distL="114300" distR="114300" simplePos="0" relativeHeight="251676672" behindDoc="0" locked="0" layoutInCell="1" allowOverlap="1" wp14:anchorId="6BA78137" wp14:editId="1414F951">
-                <wp:simplePos x="0" y="0"/>
-                <wp:positionH relativeFrom="column">
-                  <wp:posOffset>2975914</wp:posOffset>
-                </wp:positionH>
-                <wp:positionV relativeFrom="paragraph">
-                  <wp:posOffset>150495</wp:posOffset>
-                </wp:positionV>
-                <wp:extent cx="1440815" cy="262890"/>
-                <wp:effectExtent l="0" t="0" r="26035" b="22860"/>
-                <wp:wrapNone/>
-                <wp:docPr id="12" name="Rectangle 12"/>
-                <wp:cNvGraphicFramePr/>
-                <a:graphic xmlns:a="http://schemas.openxmlformats.org/drawingml/2006/main">
-                  <a:graphicData uri="http://schemas.microsoft.com/office/word/2010/wordprocessingShape">
-                    <wps:wsp>
-                      <wps:cNvSpPr/>
-                      <wps:spPr>
-                        <a:xfrm>
-                          <a:off x="0" y="0"/>
-                          <a:ext cx="1440815" cy="262890"/>
-                        </a:xfrm>
-                        <a:prstGeom prst="rect">
-                          <a:avLst/>
-                        </a:prstGeom>
-                        <a:noFill/>
-                        <a:ln>
-                          <a:solidFill>
-                            <a:schemeClr val="tx1"/>
-                          </a:solidFill>
-                        </a:ln>
-                      </wps:spPr>
-                      <wps:style>
-                        <a:lnRef idx="2">
-                          <a:schemeClr val="accent1">
-                            <a:shade val="50000"/>
-                          </a:schemeClr>
-                        </a:lnRef>
-                        <a:fillRef idx="1">
-                          <a:schemeClr val="accent1"/>
-                        </a:fillRef>
-                        <a:effectRef idx="0">
-                          <a:schemeClr val="accent1"/>
-                        </a:effectRef>
-                        <a:fontRef idx="minor">
-                          <a:schemeClr val="lt1"/>
-                        </a:fontRef>
-                      </wps:style>
-                      <wps:bodyPr rot="0" spcFirstLastPara="0" vertOverflow="overflow" horzOverflow="overflow" vert="horz" wrap="square" lIns="91440" tIns="45720" rIns="91440" bIns="45720" numCol="1" spcCol="0" rtlCol="0" fromWordArt="0" anchor="ctr" anchorCtr="0" forceAA="0" compatLnSpc="1">
-                        <a:prstTxWarp prst="textNoShape">
-                          <a:avLst/>
-                        </a:prstTxWarp>
-                        <a:noAutofit/>
-                      </wps:bodyPr>
-                    </wps:wsp>
-                  </a:graphicData>
-                </a:graphic>
-              </wp:anchor>
-            </w:drawing>
-          </mc:Choice>
-          <mc:Fallback>
-            <w:pict>
-              <v:rect w14:anchorId="041256E4" id="Rectangle 12" o:spid="_x0000_s1026" style="position:absolute;margin-left:234.3pt;margin-top:11.85pt;width:113.45pt;height:20.7pt;z-index:251676672;visibility:visible;mso-wrap-style:square;mso-wrap-distance-left:9pt;mso-wrap-distance-top:0;mso-wrap-distance-right:9pt;mso-wrap-distance-bottom:0;mso-position-horizontal:absolute;mso-position-horizontal-relative:text;mso-position-vertical:absolute;mso-position-vertical-relative:text;v-text-anchor:middle" o:gfxdata="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" filled="f" strokecolor="black [3213]" strokeweight="2pt"/>
-            </w:pict>
-          </mc:Fallback>
-        </mc:AlternateContent>
-      </w:r>
-      <w:r>
-        <w:t>Activer une scène</w:t>
-      </w:r>
-    </w:p>
-    <w:p>
-      <w:r>
-        <w:t xml:space="preserve">                                                                              Description simplifiée</w:t>
-      </w:r>
-    </w:p>
-    <w:p/>
-    <w:p>
-      <w:pPr>
-        <w:pStyle w:val="Paragraphedeliste"/>
-        <w:numPr>
-          <w:ilvl w:val="0"/>
-          <w:numId w:val="16"/>
-        </w:numPr>
-      </w:pPr>
-      <w:r>
-        <w:t>L</w:t>
-      </w:r>
-      <w:r>
-        <w:t>’utilisateur</w:t>
-      </w:r>
-      <w:r>
-        <w:t xml:space="preserve"> accède à l'interface de gestion de la Light </w:t>
-      </w:r>
-      <w:proofErr w:type="spellStart"/>
-      <w:r>
-        <w:t>Board</w:t>
-      </w:r>
-      <w:proofErr w:type="spellEnd"/>
-      <w:r>
-        <w:t xml:space="preserve"> depuis son application Web </w:t>
-      </w:r>
-      <w:r>
-        <w:t xml:space="preserve">et d’une application </w:t>
-      </w:r>
-      <w:r>
-        <w:t>mobile.</w:t>
-      </w:r>
-    </w:p>
-    <w:p>
-      <w:pPr>
-        <w:pStyle w:val="Paragraphedeliste"/>
-        <w:numPr>
-          <w:ilvl w:val="0"/>
-          <w:numId w:val="16"/>
-        </w:numPr>
-      </w:pPr>
-      <w:r>
-        <w:t>L’utilisateur peut activer une scène en cliquant sur celle-ci en temps voulu.</w:t>
-      </w:r>
-    </w:p>
-    <w:p/>
-    <w:p>
-      <w:r>
-        <w:rPr>
-          <w:noProof/>
+          <w:lang w:val="fr-FR"/>
         </w:rPr>
         <mc:AlternateContent>
           <mc:Choice Requires="wps">
@@ -4885,92 +4314,19 @@
     <w:p/>
     <w:p>
       <w:r>
+        <w:t>Activer une scène</w:t>
+      </w:r>
+    </w:p>
+    <w:p>
+      <w:r>
+        <w:t xml:space="preserve"> </w:t>
+      </w:r>
+    </w:p>
+    <w:p>
+      <w:r>
         <w:rPr>
           <w:noProof/>
-        </w:rPr>
-        <mc:AlternateContent>
-          <mc:Choice Requires="wps">
-            <w:drawing>
-              <wp:anchor distT="0" distB="0" distL="114300" distR="114300" simplePos="0" relativeHeight="251678720" behindDoc="0" locked="0" layoutInCell="1" allowOverlap="1" wp14:anchorId="6F1949C1" wp14:editId="382F767D">
-                <wp:simplePos x="0" y="0"/>
-                <wp:positionH relativeFrom="column">
-                  <wp:posOffset>2951784</wp:posOffset>
-                </wp:positionH>
-                <wp:positionV relativeFrom="paragraph">
-                  <wp:posOffset>144145</wp:posOffset>
-                </wp:positionV>
-                <wp:extent cx="1441094" cy="263347"/>
-                <wp:effectExtent l="0" t="0" r="26035" b="22860"/>
-                <wp:wrapNone/>
-                <wp:docPr id="16" name="Rectangle 16"/>
-                <wp:cNvGraphicFramePr/>
-                <a:graphic xmlns:a="http://schemas.openxmlformats.org/drawingml/2006/main">
-                  <a:graphicData uri="http://schemas.microsoft.com/office/word/2010/wordprocessingShape">
-                    <wps:wsp>
-                      <wps:cNvSpPr/>
-                      <wps:spPr>
-                        <a:xfrm>
-                          <a:off x="0" y="0"/>
-                          <a:ext cx="1441094" cy="263347"/>
-                        </a:xfrm>
-                        <a:prstGeom prst="rect">
-                          <a:avLst/>
-                        </a:prstGeom>
-                        <a:noFill/>
-                        <a:ln>
-                          <a:solidFill>
-                            <a:schemeClr val="tx1"/>
-                          </a:solidFill>
-                        </a:ln>
-                      </wps:spPr>
-                      <wps:style>
-                        <a:lnRef idx="2">
-                          <a:schemeClr val="accent1">
-                            <a:shade val="50000"/>
-                          </a:schemeClr>
-                        </a:lnRef>
-                        <a:fillRef idx="1">
-                          <a:schemeClr val="accent1"/>
-                        </a:fillRef>
-                        <a:effectRef idx="0">
-                          <a:schemeClr val="accent1"/>
-                        </a:effectRef>
-                        <a:fontRef idx="minor">
-                          <a:schemeClr val="lt1"/>
-                        </a:fontRef>
-                      </wps:style>
-                      <wps:bodyPr rot="0" spcFirstLastPara="0" vertOverflow="overflow" horzOverflow="overflow" vert="horz" wrap="square" lIns="91440" tIns="45720" rIns="91440" bIns="45720" numCol="1" spcCol="0" rtlCol="0" fromWordArt="0" anchor="ctr" anchorCtr="0" forceAA="0" compatLnSpc="1">
-                        <a:prstTxWarp prst="textNoShape">
-                          <a:avLst/>
-                        </a:prstTxWarp>
-                        <a:noAutofit/>
-                      </wps:bodyPr>
-                    </wps:wsp>
-                  </a:graphicData>
-                </a:graphic>
-              </wp:anchor>
-            </w:drawing>
-          </mc:Choice>
-          <mc:Fallback>
-            <w:pict>
-              <v:rect w14:anchorId="7A6D8BEC" id="Rectangle 16" o:spid="_x0000_s1026" style="position:absolute;margin-left:232.4pt;margin-top:11.35pt;width:113.45pt;height:20.75pt;z-index:251678720;visibility:visible;mso-wrap-style:square;mso-wrap-distance-left:9pt;mso-wrap-distance-top:0;mso-wrap-distance-right:9pt;mso-wrap-distance-bottom:0;mso-position-horizontal:absolute;mso-position-horizontal-relative:text;mso-position-vertical:absolute;mso-position-vertical-relative:text;v-text-anchor:middle" o:gfxdata="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" filled="f" strokecolor="black [3213]" strokeweight="2pt"/>
-            </w:pict>
-          </mc:Fallback>
-        </mc:AlternateContent>
-      </w:r>
-      <w:r>
-        <w:t>Activer une scène</w:t>
-      </w:r>
-    </w:p>
-    <w:p>
-      <w:r>
-        <w:t xml:space="preserve">                                                                              Description détaillée</w:t>
-      </w:r>
-    </w:p>
-    <w:p>
-      <w:r>
-        <w:rPr>
-          <w:noProof/>
+          <w:lang w:val="fr-FR"/>
         </w:rPr>
         <mc:AlternateContent>
           <mc:Choice Requires="wps">
@@ -5051,80 +4407,71 @@
           <w:u w:val="single"/>
         </w:rPr>
       </w:pPr>
-      <w:proofErr w:type="spellStart"/>
       <w:r>
         <w:rPr>
           <w:b/>
           <w:u w:val="single"/>
         </w:rPr>
-        <w:t>Pré-conditions</w:t>
-      </w:r>
-      <w:proofErr w:type="spellEnd"/>
-      <w:r>
+        <w:t>Pré-conditions :</w:t>
+      </w:r>
+    </w:p>
+    <w:p>
+      <w:pPr>
+        <w:pStyle w:val="Paragraphedeliste"/>
+        <w:numPr>
+          <w:ilvl w:val="0"/>
+          <w:numId w:val="14"/>
+        </w:numPr>
+      </w:pPr>
+      <w:r>
+        <w:t>L’utilisateur est connecté à l'interface de gestion de la Light Board.</w:t>
+      </w:r>
+    </w:p>
+    <w:p>
+      <w:pPr>
+        <w:pStyle w:val="Paragraphedeliste"/>
+        <w:numPr>
+          <w:ilvl w:val="0"/>
+          <w:numId w:val="14"/>
+        </w:numPr>
+      </w:pPr>
+      <w:r>
+        <w:t>Les modules de lumière sont correctement connectés au système et fonctionnent.</w:t>
+      </w:r>
+    </w:p>
+    <w:p>
+      <w:pPr>
+        <w:pStyle w:val="Paragraphedeliste"/>
+        <w:numPr>
+          <w:ilvl w:val="0"/>
+          <w:numId w:val="14"/>
+        </w:numPr>
+      </w:pPr>
+      <w:r>
+        <w:t>Les paramètres des modules de lumière sont préalablement configurés et disponibles dans le système.</w:t>
+      </w:r>
+    </w:p>
+    <w:p>
+      <w:pPr>
+        <w:pStyle w:val="Paragraphedeliste"/>
+        <w:numPr>
+          <w:ilvl w:val="0"/>
+          <w:numId w:val="14"/>
+        </w:numPr>
+      </w:pPr>
+      <w:r>
+        <w:t>Au moins une scène existe dans le système ou l’utilisateur est autorisé à en créer une nouvelle.</w:t>
+      </w:r>
+    </w:p>
+    <w:p/>
+    <w:p>
+      <w:pPr>
         <w:rPr>
           <w:b/>
           <w:u w:val="single"/>
         </w:rPr>
-        <w:t> :</w:t>
-      </w:r>
-    </w:p>
-    <w:p>
-      <w:pPr>
-        <w:pStyle w:val="Paragraphedeliste"/>
-        <w:numPr>
-          <w:ilvl w:val="0"/>
-          <w:numId w:val="14"/>
-        </w:numPr>
-      </w:pPr>
-      <w:r>
-        <w:t xml:space="preserve">L’utilisateur est connecté à l'interface de gestion de la Light </w:t>
-      </w:r>
-      <w:proofErr w:type="spellStart"/>
-      <w:r>
-        <w:t>Board</w:t>
-      </w:r>
-      <w:proofErr w:type="spellEnd"/>
-      <w:r>
-        <w:t>.</w:t>
-      </w:r>
-    </w:p>
-    <w:p>
-      <w:pPr>
-        <w:pStyle w:val="Paragraphedeliste"/>
-        <w:numPr>
-          <w:ilvl w:val="0"/>
-          <w:numId w:val="14"/>
-        </w:numPr>
-      </w:pPr>
-      <w:r>
-        <w:t>Les modules de lumière sont correctement connectés au système et fonctionnent.</w:t>
-      </w:r>
-    </w:p>
-    <w:p>
-      <w:pPr>
-        <w:pStyle w:val="Paragraphedeliste"/>
-        <w:numPr>
-          <w:ilvl w:val="0"/>
-          <w:numId w:val="14"/>
-        </w:numPr>
-      </w:pPr>
-      <w:r>
-        <w:t>Les paramètres des modules de lumière sont préalablement configurés et disponibles dans le système.</w:t>
-      </w:r>
-    </w:p>
-    <w:p>
-      <w:pPr>
-        <w:pStyle w:val="Paragraphedeliste"/>
-        <w:numPr>
-          <w:ilvl w:val="0"/>
-          <w:numId w:val="14"/>
-        </w:numPr>
-      </w:pPr>
-      <w:r>
-        <w:t>Au moins une scène existe dans le système ou l’utilisateur est autorisé à en créer une nouvelle.</w:t>
-      </w:r>
-    </w:p>
-    <w:p/>
+      </w:pPr>
+    </w:p>
     <w:p>
       <w:pPr>
         <w:rPr>
@@ -5132,17 +4479,10 @@
           <w:u w:val="single"/>
         </w:rPr>
       </w:pPr>
-    </w:p>
-    <w:p>
-      <w:pPr>
-        <w:rPr>
-          <w:b/>
-          <w:u w:val="single"/>
-        </w:rPr>
-      </w:pPr>
       <w:r>
         <w:rPr>
           <w:noProof/>
+          <w:lang w:val="fr-FR"/>
         </w:rPr>
         <mc:AlternateContent>
           <mc:Choice Requires="wps">
@@ -5312,88 +4652,9 @@
       <w:r>
         <w:rPr>
           <w:noProof/>
-        </w:rPr>
-        <mc:AlternateContent>
-          <mc:Choice Requires="wps">
-            <w:drawing>
-              <wp:anchor distT="0" distB="0" distL="114300" distR="114300" simplePos="0" relativeHeight="251683840" behindDoc="0" locked="0" layoutInCell="1" allowOverlap="1" wp14:anchorId="768613BE" wp14:editId="10B0506B">
-                <wp:simplePos x="0" y="0"/>
-                <wp:positionH relativeFrom="column">
-                  <wp:posOffset>3876675</wp:posOffset>
-                </wp:positionH>
-                <wp:positionV relativeFrom="paragraph">
-                  <wp:posOffset>158722</wp:posOffset>
-                </wp:positionV>
-                <wp:extent cx="1337945" cy="255270"/>
-                <wp:effectExtent l="0" t="0" r="14605" b="11430"/>
-                <wp:wrapNone/>
-                <wp:docPr id="19" name="Rectangle 19"/>
-                <wp:cNvGraphicFramePr/>
-                <a:graphic xmlns:a="http://schemas.openxmlformats.org/drawingml/2006/main">
-                  <a:graphicData uri="http://schemas.microsoft.com/office/word/2010/wordprocessingShape">
-                    <wps:wsp>
-                      <wps:cNvSpPr/>
-                      <wps:spPr>
-                        <a:xfrm>
-                          <a:off x="0" y="0"/>
-                          <a:ext cx="1337945" cy="255270"/>
-                        </a:xfrm>
-                        <a:prstGeom prst="rect">
-                          <a:avLst/>
-                        </a:prstGeom>
-                        <a:noFill/>
-                        <a:ln>
-                          <a:solidFill>
-                            <a:schemeClr val="tx1"/>
-                          </a:solidFill>
-                        </a:ln>
-                      </wps:spPr>
-                      <wps:style>
-                        <a:lnRef idx="2">
-                          <a:schemeClr val="accent1">
-                            <a:shade val="50000"/>
-                          </a:schemeClr>
-                        </a:lnRef>
-                        <a:fillRef idx="1">
-                          <a:schemeClr val="accent1"/>
-                        </a:fillRef>
-                        <a:effectRef idx="0">
-                          <a:schemeClr val="accent1"/>
-                        </a:effectRef>
-                        <a:fontRef idx="minor">
-                          <a:schemeClr val="lt1"/>
-                        </a:fontRef>
-                      </wps:style>
-                      <wps:bodyPr rot="0" spcFirstLastPara="0" vertOverflow="overflow" horzOverflow="overflow" vert="horz" wrap="square" lIns="91440" tIns="45720" rIns="91440" bIns="45720" numCol="1" spcCol="0" rtlCol="0" fromWordArt="0" anchor="ctr" anchorCtr="0" forceAA="0" compatLnSpc="1">
-                        <a:prstTxWarp prst="textNoShape">
-                          <a:avLst/>
-                        </a:prstTxWarp>
-                        <a:noAutofit/>
-                      </wps:bodyPr>
-                    </wps:wsp>
-                  </a:graphicData>
-                </a:graphic>
-                <wp14:sizeRelH relativeFrom="margin">
-                  <wp14:pctWidth>0</wp14:pctWidth>
-                </wp14:sizeRelH>
-                <wp14:sizeRelV relativeFrom="margin">
-                  <wp14:pctHeight>0</wp14:pctHeight>
-                </wp14:sizeRelV>
-              </wp:anchor>
-            </w:drawing>
-          </mc:Choice>
-          <mc:Fallback>
-            <w:pict>
-              <v:rect w14:anchorId="50308633" id="Rectangle 19" o:spid="_x0000_s1026" style="position:absolute;margin-left:305.25pt;margin-top:12.5pt;width:105.35pt;height:20.1pt;z-index:251683840;visibility:visible;mso-wrap-style:square;mso-width-percent:0;mso-height-percent:0;mso-wrap-distance-left:9pt;mso-wrap-distance-top:0;mso-wrap-distance-right:9pt;mso-wrap-distance-bottom:0;mso-position-horizontal:absolute;mso-position-horizontal-relative:text;mso-position-vertical:absolute;mso-position-vertical-relative:text;mso-width-percent:0;mso-height-percent:0;mso-width-relative:margin;mso-height-relative:margin;v-text-anchor:middle" o:gfxdata="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" filled="f" strokecolor="black [3213]" strokeweight="2pt"/>
-            </w:pict>
-          </mc:Fallback>
-        </mc:AlternateContent>
-      </w:r>
-      <w:r>
-        <w:rPr>
-          <w:noProof/>
           <w:sz w:val="18"/>
           <w:szCs w:val="18"/>
+          <w:lang w:val="fr-FR"/>
         </w:rPr>
         <mc:AlternateContent>
           <mc:Choice Requires="wps">
@@ -5463,7 +4724,7 @@
           </mc:Choice>
           <mc:Fallback>
             <w:pict>
-              <v:rect w14:anchorId="021B0960" id="Rectangle 20" o:spid="_x0000_s1026" style="position:absolute;margin-left:180.85pt;margin-top:10.95pt;width:65.65pt;height:20.7pt;z-index:251682816;visibility:visible;mso-wrap-style:square;mso-width-percent:0;mso-wrap-distance-left:9pt;mso-wrap-distance-top:0;mso-wrap-distance-right:9pt;mso-wrap-distance-bottom:0;mso-position-horizontal:absolute;mso-position-horizontal-relative:text;mso-position-vertical:absolute;mso-position-vertical-relative:text;mso-width-percent:0;mso-width-relative:margin;v-text-anchor:middle" o:gfxdata="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" filled="f" strokecolor="black [3213]" strokeweight="2pt"/>
+              <v:rect w14:anchorId="065731DA" id="Rectangle 20" o:spid="_x0000_s1026" style="position:absolute;margin-left:180.85pt;margin-top:10.95pt;width:65.65pt;height:20.7pt;z-index:251682816;visibility:visible;mso-wrap-style:square;mso-width-percent:0;mso-wrap-distance-left:9pt;mso-wrap-distance-top:0;mso-wrap-distance-right:9pt;mso-wrap-distance-bottom:0;mso-position-horizontal:absolute;mso-position-horizontal-relative:text;mso-position-vertical:absolute;mso-position-vertical-relative:text;mso-width-percent:0;mso-width-relative:margin;v-text-anchor:middle" o:gfxdata="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" filled="f" strokecolor="black [3213]" strokeweight="2pt"/>
             </w:pict>
           </mc:Fallback>
         </mc:AlternateContent>
@@ -5471,6 +4732,7 @@
       <w:r>
         <w:rPr>
           <w:noProof/>
+          <w:lang w:val="fr-FR"/>
         </w:rPr>
         <mc:AlternateContent>
           <mc:Choice Requires="wps">
@@ -5561,10 +4823,7 @@
         <w:t xml:space="preserve">                </w:t>
       </w:r>
       <w:r>
-        <w:t xml:space="preserve">     Cas normal         </w:t>
-      </w:r>
-      <w:r>
-        <w:t xml:space="preserve">             Description détaillée</w:t>
+        <w:t xml:space="preserve">     Cas normal</w:t>
       </w:r>
     </w:p>
     <w:p/>
@@ -5583,15 +4842,7 @@
         <w:t xml:space="preserve">’utilisateur </w:t>
       </w:r>
       <w:r>
-        <w:t xml:space="preserve">accède à l'interface de gestion de la Light </w:t>
-      </w:r>
-      <w:proofErr w:type="spellStart"/>
-      <w:r>
-        <w:t>Board</w:t>
-      </w:r>
-      <w:proofErr w:type="spellEnd"/>
-      <w:r>
-        <w:t xml:space="preserve"> depuis son application Web </w:t>
+        <w:t xml:space="preserve">accède à l'interface de gestion de la Light Board depuis son application Web </w:t>
       </w:r>
       <w:r>
         <w:t xml:space="preserve">et d’une application </w:t>
@@ -5617,6 +4868,7 @@
       <w:r>
         <w:rPr>
           <w:noProof/>
+          <w:lang w:val="fr-FR"/>
         </w:rPr>
         <w:lastRenderedPageBreak/>
         <mc:AlternateContent>
@@ -5705,6 +4957,7 @@
       <w:r>
         <w:rPr>
           <w:noProof/>
+          <w:lang w:val="fr-FR"/>
         </w:rPr>
         <mc:AlternateContent>
           <mc:Choice Requires="wps">

</xml_diff>